<commit_message>
formato y unas cositas
</commit_message>
<xml_diff>
--- a/Barbie_Financiera_FASE_2/BF-0044/EvidenciasCasosDePrueba/BF-0044CP002.docx
+++ b/Barbie_Financiera_FASE_2/BF-0044/EvidenciasCasosDePrueba/BF-0044CP002.docx
@@ -102,6 +102,55 @@
       </w:r>
       <w:r>
         <w:t xml:space="preserve"> Daniela Pineda</w:t>
+      </w:r>
+    </w:p>
+    <w:p/>
+    <w:p>
+      <w:pPr>
+        <w:rPr>
+          <w:b/>
+          <w:bCs/>
+          <w:i/>
+          <w:iCs/>
+        </w:rPr>
+      </w:pPr>
+      <w:r>
+        <w:rPr>
+          <w:b/>
+          <w:bCs/>
+          <w:i/>
+          <w:iCs/>
+        </w:rPr>
+        <w:t xml:space="preserve">Precondición: </w:t>
+      </w:r>
+      <w:r>
+        <w:rPr>
+          <w:b/>
+          <w:bCs/>
+          <w:i/>
+          <w:iCs/>
+        </w:rPr>
+        <w:t xml:space="preserve">Usuario </w:t>
+      </w:r>
+      <w:proofErr w:type="spellStart"/>
+      <w:r>
+        <w:rPr>
+          <w:b/>
+          <w:bCs/>
+          <w:i/>
+          <w:iCs/>
+        </w:rPr>
+        <w:t>loggeado</w:t>
+      </w:r>
+      <w:proofErr w:type="spellEnd"/>
+      <w:r>
+        <w:rPr>
+          <w:b/>
+          <w:bCs/>
+          <w:i/>
+          <w:iCs/>
+        </w:rPr>
+        <w:t xml:space="preserve"> en la aplicación, al menos un gasto ingresado.</w:t>
       </w:r>
     </w:p>
     <w:p>
@@ -348,6 +397,7 @@
         <w:rPr>
           <w:noProof/>
         </w:rPr>
+        <w:lastRenderedPageBreak/>
         <mc:AlternateContent>
           <mc:Choice Requires="wps">
             <w:drawing>
@@ -425,6 +475,9 @@
         </mc:AlternateContent>
       </w:r>
       <w:r>
+        <w:rPr>
+          <w:noProof/>
+        </w:rPr>
         <w:drawing>
           <wp:inline distT="0" distB="0" distL="0" distR="0" wp14:anchorId="5E0DE82A" wp14:editId="2CF42327">
             <wp:extent cx="5943600" cy="3128010"/>
@@ -471,7 +524,6 @@
         </w:numPr>
       </w:pPr>
       <w:r>
-        <w:lastRenderedPageBreak/>
         <w:t>Acceder a la función “Balance”</w:t>
       </w:r>
     </w:p>
@@ -554,6 +606,9 @@
         </mc:AlternateContent>
       </w:r>
       <w:r>
+        <w:rPr>
+          <w:noProof/>
+        </w:rPr>
         <w:drawing>
           <wp:inline distT="0" distB="0" distL="0" distR="0" wp14:anchorId="3A9D4998" wp14:editId="3EE42944">
             <wp:extent cx="5943600" cy="3131185"/>
@@ -611,6 +666,7 @@
         <w:rPr>
           <w:noProof/>
         </w:rPr>
+        <w:lastRenderedPageBreak/>
         <mc:AlternateContent>
           <mc:Choice Requires="wps">
             <w:drawing>
@@ -682,6 +738,9 @@
         </mc:AlternateContent>
       </w:r>
       <w:r>
+        <w:rPr>
+          <w:noProof/>
+        </w:rPr>
         <w:drawing>
           <wp:inline distT="0" distB="0" distL="0" distR="0" wp14:anchorId="3570F7AC" wp14:editId="2A8CCBFF">
             <wp:extent cx="5943600" cy="3134360"/>
@@ -739,7 +798,6 @@
         <w:rPr>
           <w:noProof/>
         </w:rPr>
-        <w:lastRenderedPageBreak/>
         <mc:AlternateContent>
           <mc:Choice Requires="wps">
             <w:drawing>
@@ -811,6 +869,9 @@
         </mc:AlternateContent>
       </w:r>
       <w:r>
+        <w:rPr>
+          <w:noProof/>
+        </w:rPr>
         <w:drawing>
           <wp:inline distT="0" distB="0" distL="0" distR="0" wp14:anchorId="65552D22" wp14:editId="6D3E823C">
             <wp:extent cx="5943600" cy="3131185"/>
@@ -856,6 +917,7 @@
         <w:rPr>
           <w:noProof/>
         </w:rPr>
+        <w:lastRenderedPageBreak/>
         <mc:AlternateContent>
           <mc:Choice Requires="wps">
             <w:drawing>
@@ -935,6 +997,9 @@
         </mc:AlternateContent>
       </w:r>
       <w:r>
+        <w:rPr>
+          <w:noProof/>
+        </w:rPr>
         <w:drawing>
           <wp:inline distT="0" distB="0" distL="0" distR="0" wp14:anchorId="0CB424DF" wp14:editId="6D56A2C9">
             <wp:extent cx="3227668" cy="1454150"/>
@@ -1066,6 +1131,9 @@
         </mc:AlternateContent>
       </w:r>
       <w:r>
+        <w:rPr>
+          <w:noProof/>
+        </w:rPr>
         <w:drawing>
           <wp:inline distT="0" distB="0" distL="0" distR="0" wp14:anchorId="0A7158CC" wp14:editId="138EB980">
             <wp:extent cx="5943600" cy="3115945"/>
@@ -1112,7 +1180,6 @@
         </w:numPr>
       </w:pPr>
       <w:r>
-        <w:lastRenderedPageBreak/>
         <w:t>Acceder nuevamente a la función “Balance”.</w:t>
       </w:r>
     </w:p>
@@ -1124,6 +1191,7 @@
         <w:rPr>
           <w:noProof/>
         </w:rPr>
+        <w:lastRenderedPageBreak/>
         <mc:AlternateContent>
           <mc:Choice Requires="wps">
             <w:drawing>
@@ -1195,6 +1263,9 @@
         </mc:AlternateContent>
       </w:r>
       <w:r>
+        <w:rPr>
+          <w:noProof/>
+        </w:rPr>
         <w:drawing>
           <wp:inline distT="0" distB="0" distL="0" distR="0" wp14:anchorId="3B294D16" wp14:editId="4EFD000B">
             <wp:extent cx="5943600" cy="3152775"/>

</xml_diff>